<commit_message>
Diagrama clases 3 etapa
</commit_message>
<xml_diff>
--- a/Requisitos/CRC/SVEST_CRC_Vestimenta.docx
+++ b/Requisitos/CRC/SVEST_CRC_Vestimenta.docx
@@ -552,10 +552,251 @@
               </w:rPr>
               <w:t xml:space="preserve"> es un atributo de la clase Compañía</w:t>
             </w:r>
+          </w:p>
+        </w:tc>
+      </w:tr>
+      <w:tr>
+        <w:tc>
+          <w:tcPr>
+            <w:tcW w:w="4819" w:type="dxa"/>
+            <w:tcBorders>
+              <w:left w:val="single" w:sz="2" w:space="0" w:color="000000"/>
+              <w:bottom w:val="single" w:sz="2" w:space="0" w:color="000000"/>
+            </w:tcBorders>
+            <w:shd w:val="clear" w:color="auto" w:fill="auto"/>
+          </w:tcPr>
+          <w:p>
+            <w:pPr>
+              <w:pStyle w:val="Contenidodelatabla"/>
+              <w:jc w:val="center"/>
+              <w:rPr>
+                <w:rFonts w:ascii="DejaVu Serif" w:hAnsi="DejaVu Serif" w:hint="eastAsia"/>
+              </w:rPr>
+            </w:pPr>
+            <w:r>
+              <w:rPr>
+                <w:rFonts w:ascii="DejaVu Serif" w:hAnsi="DejaVu Serif"/>
+              </w:rPr>
+              <w:t>Foto</w:t>
+            </w:r>
+          </w:p>
+        </w:tc>
+        <w:tc>
+          <w:tcPr>
+            <w:tcW w:w="4819" w:type="dxa"/>
+            <w:tcBorders>
+              <w:left w:val="single" w:sz="2" w:space="0" w:color="000000"/>
+              <w:bottom w:val="single" w:sz="2" w:space="0" w:color="000000"/>
+              <w:right w:val="single" w:sz="2" w:space="0" w:color="000000"/>
+            </w:tcBorders>
+            <w:shd w:val="clear" w:color="auto" w:fill="auto"/>
+          </w:tcPr>
+          <w:p>
+            <w:pPr>
+              <w:pStyle w:val="Contenidodelatabla"/>
+              <w:jc w:val="center"/>
+              <w:rPr>
+                <w:rFonts w:ascii="DejaVu Serif" w:hAnsi="DejaVu Serif" w:hint="eastAsia"/>
+              </w:rPr>
+            </w:pPr>
+          </w:p>
+        </w:tc>
+      </w:tr>
+      <w:tr>
+        <w:tc>
+          <w:tcPr>
+            <w:tcW w:w="4819" w:type="dxa"/>
+            <w:tcBorders>
+              <w:left w:val="single" w:sz="2" w:space="0" w:color="000000"/>
+              <w:bottom w:val="single" w:sz="2" w:space="0" w:color="000000"/>
+            </w:tcBorders>
+            <w:shd w:val="clear" w:color="auto" w:fill="auto"/>
+          </w:tcPr>
+          <w:p>
+            <w:pPr>
+              <w:pStyle w:val="Contenidodelatabla"/>
+              <w:jc w:val="center"/>
+              <w:rPr>
+                <w:rFonts w:ascii="DejaVu Serif" w:hAnsi="DejaVu Serif" w:hint="eastAsia"/>
+              </w:rPr>
+            </w:pPr>
+            <w:r>
+              <w:rPr>
+                <w:rFonts w:ascii="DejaVu Serif" w:hAnsi="DejaVu Serif"/>
+              </w:rPr>
+              <w:t>Coste de fabricación</w:t>
+            </w:r>
+          </w:p>
+        </w:tc>
+        <w:tc>
+          <w:tcPr>
+            <w:tcW w:w="4819" w:type="dxa"/>
+            <w:tcBorders>
+              <w:left w:val="single" w:sz="2" w:space="0" w:color="000000"/>
+              <w:bottom w:val="single" w:sz="2" w:space="0" w:color="000000"/>
+              <w:right w:val="single" w:sz="2" w:space="0" w:color="000000"/>
+            </w:tcBorders>
+            <w:shd w:val="clear" w:color="auto" w:fill="auto"/>
+          </w:tcPr>
+          <w:p>
+            <w:pPr>
+              <w:pStyle w:val="Contenidodelatabla"/>
+              <w:jc w:val="center"/>
+              <w:rPr>
+                <w:rFonts w:ascii="DejaVu Serif" w:hAnsi="DejaVu Serif" w:hint="eastAsia"/>
+              </w:rPr>
+            </w:pPr>
+          </w:p>
+        </w:tc>
+      </w:tr>
+      <w:tr>
+        <w:tc>
+          <w:tcPr>
+            <w:tcW w:w="4819" w:type="dxa"/>
+            <w:tcBorders>
+              <w:left w:val="single" w:sz="2" w:space="0" w:color="000000"/>
+              <w:bottom w:val="single" w:sz="2" w:space="0" w:color="000000"/>
+            </w:tcBorders>
+            <w:shd w:val="clear" w:color="auto" w:fill="auto"/>
+          </w:tcPr>
+          <w:p>
+            <w:pPr>
+              <w:pStyle w:val="Contenidodelatabla"/>
+              <w:jc w:val="center"/>
+              <w:rPr>
+                <w:rFonts w:ascii="DejaVu Serif" w:hAnsi="DejaVu Serif" w:hint="eastAsia"/>
+              </w:rPr>
+            </w:pPr>
+            <w:r>
+              <w:rPr>
+                <w:rFonts w:ascii="DejaVu Serif" w:hAnsi="DejaVu Serif"/>
+              </w:rPr>
+              <w:t>Tarifa de alquiler</w:t>
+            </w:r>
+          </w:p>
+        </w:tc>
+        <w:tc>
+          <w:tcPr>
+            <w:tcW w:w="4819" w:type="dxa"/>
+            <w:tcBorders>
+              <w:left w:val="single" w:sz="2" w:space="0" w:color="000000"/>
+              <w:bottom w:val="single" w:sz="2" w:space="0" w:color="000000"/>
+              <w:right w:val="single" w:sz="2" w:space="0" w:color="000000"/>
+            </w:tcBorders>
+            <w:shd w:val="clear" w:color="auto" w:fill="auto"/>
+          </w:tcPr>
+          <w:p>
+            <w:pPr>
+              <w:pStyle w:val="Contenidodelatabla"/>
+              <w:jc w:val="center"/>
+              <w:rPr>
+                <w:rFonts w:ascii="DejaVu Serif" w:hAnsi="DejaVu Serif" w:hint="eastAsia"/>
+              </w:rPr>
+            </w:pPr>
+          </w:p>
+        </w:tc>
+      </w:tr>
+      <w:tr>
+        <w:tc>
+          <w:tcPr>
+            <w:tcW w:w="4819" w:type="dxa"/>
+            <w:tcBorders>
+              <w:left w:val="single" w:sz="2" w:space="0" w:color="000000"/>
+              <w:bottom w:val="single" w:sz="2" w:space="0" w:color="000000"/>
+            </w:tcBorders>
+            <w:shd w:val="clear" w:color="auto" w:fill="auto"/>
+          </w:tcPr>
+          <w:p>
+            <w:pPr>
+              <w:pStyle w:val="Contenidodelatabla"/>
+              <w:jc w:val="center"/>
+              <w:rPr>
+                <w:rFonts w:ascii="DejaVu Serif" w:hAnsi="DejaVu Serif" w:hint="eastAsia"/>
+              </w:rPr>
+            </w:pPr>
+            <w:r>
+              <w:rPr>
+                <w:rFonts w:ascii="DejaVu Serif" w:hAnsi="DejaVu Serif"/>
+              </w:rPr>
+              <w:t>Localización</w:t>
+            </w:r>
+          </w:p>
+        </w:tc>
+        <w:tc>
+          <w:tcPr>
+            <w:tcW w:w="4819" w:type="dxa"/>
+            <w:tcBorders>
+              <w:left w:val="single" w:sz="2" w:space="0" w:color="000000"/>
+              <w:bottom w:val="single" w:sz="2" w:space="0" w:color="000000"/>
+              <w:right w:val="single" w:sz="2" w:space="0" w:color="000000"/>
+            </w:tcBorders>
+            <w:shd w:val="clear" w:color="auto" w:fill="auto"/>
+          </w:tcPr>
+          <w:p>
+            <w:pPr>
+              <w:pStyle w:val="Contenidodelatabla"/>
+              <w:jc w:val="center"/>
+              <w:rPr>
+                <w:rFonts w:ascii="DejaVu Serif" w:hAnsi="DejaVu Serif" w:hint="eastAsia"/>
+              </w:rPr>
+            </w:pPr>
+          </w:p>
+        </w:tc>
+      </w:tr>
+      <w:tr>
+        <w:tc>
+          <w:tcPr>
+            <w:tcW w:w="4819" w:type="dxa"/>
+            <w:tcBorders>
+              <w:left w:val="single" w:sz="2" w:space="0" w:color="000000"/>
+              <w:bottom w:val="single" w:sz="2" w:space="0" w:color="000000"/>
+            </w:tcBorders>
+            <w:shd w:val="clear" w:color="auto" w:fill="auto"/>
+          </w:tcPr>
+          <w:p>
+            <w:pPr>
+              <w:pStyle w:val="Contenidodelatabla"/>
+              <w:jc w:val="center"/>
+              <w:rPr>
+                <w:rFonts w:ascii="DejaVu Serif" w:hAnsi="DejaVu Serif" w:hint="eastAsia"/>
+              </w:rPr>
+            </w:pPr>
+            <w:r>
+              <w:rPr>
+                <w:rFonts w:ascii="DejaVu Serif" w:hAnsi="DejaVu Serif"/>
+              </w:rPr>
+              <w:t>D</w:t>
+            </w:r>
+            <w:r>
+              <w:rPr>
+                <w:rFonts w:ascii="DejaVu Serif" w:hAnsi="DejaVu Serif"/>
+              </w:rPr>
+              <w:t>isponibilidad</w:t>
+            </w:r>
             <w:bookmarkStart w:id="0" w:name="_GoBack"/>
             <w:bookmarkEnd w:id="0"/>
           </w:p>
         </w:tc>
+        <w:tc>
+          <w:tcPr>
+            <w:tcW w:w="4819" w:type="dxa"/>
+            <w:tcBorders>
+              <w:left w:val="single" w:sz="2" w:space="0" w:color="000000"/>
+              <w:bottom w:val="single" w:sz="2" w:space="0" w:color="000000"/>
+              <w:right w:val="single" w:sz="2" w:space="0" w:color="000000"/>
+            </w:tcBorders>
+            <w:shd w:val="clear" w:color="auto" w:fill="auto"/>
+          </w:tcPr>
+          <w:p>
+            <w:pPr>
+              <w:pStyle w:val="Contenidodelatabla"/>
+              <w:jc w:val="center"/>
+              <w:rPr>
+                <w:rFonts w:ascii="DejaVu Serif" w:hAnsi="DejaVu Serif" w:hint="eastAsia"/>
+              </w:rPr>
+            </w:pPr>
+          </w:p>
+        </w:tc>
       </w:tr>
       <w:tr>
         <w:tc>
@@ -573,241 +814,6 @@
               <w:jc w:val="center"/>
               <w:rPr>
                 <w:rFonts w:ascii="DejaVu Serif" w:hAnsi="DejaVu Serif" w:hint="eastAsia"/>
-              </w:rPr>
-            </w:pPr>
-            <w:r>
-              <w:rPr>
-                <w:rFonts w:ascii="DejaVu Serif" w:hAnsi="DejaVu Serif"/>
-              </w:rPr>
-              <w:t>Foto</w:t>
-            </w:r>
-          </w:p>
-        </w:tc>
-        <w:tc>
-          <w:tcPr>
-            <w:tcW w:w="4819" w:type="dxa"/>
-            <w:tcBorders>
-              <w:left w:val="single" w:sz="2" w:space="0" w:color="000000"/>
-              <w:bottom w:val="single" w:sz="2" w:space="0" w:color="000000"/>
-              <w:right w:val="single" w:sz="2" w:space="0" w:color="000000"/>
-            </w:tcBorders>
-            <w:shd w:val="clear" w:color="auto" w:fill="auto"/>
-          </w:tcPr>
-          <w:p>
-            <w:pPr>
-              <w:pStyle w:val="Contenidodelatabla"/>
-              <w:jc w:val="center"/>
-              <w:rPr>
-                <w:rFonts w:ascii="DejaVu Serif" w:hAnsi="DejaVu Serif" w:hint="eastAsia"/>
-              </w:rPr>
-            </w:pPr>
-          </w:p>
-        </w:tc>
-      </w:tr>
-      <w:tr>
-        <w:tc>
-          <w:tcPr>
-            <w:tcW w:w="4819" w:type="dxa"/>
-            <w:tcBorders>
-              <w:left w:val="single" w:sz="2" w:space="0" w:color="000000"/>
-              <w:bottom w:val="single" w:sz="2" w:space="0" w:color="000000"/>
-            </w:tcBorders>
-            <w:shd w:val="clear" w:color="auto" w:fill="auto"/>
-          </w:tcPr>
-          <w:p>
-            <w:pPr>
-              <w:pStyle w:val="Contenidodelatabla"/>
-              <w:jc w:val="center"/>
-              <w:rPr>
-                <w:rFonts w:ascii="DejaVu Serif" w:hAnsi="DejaVu Serif" w:hint="eastAsia"/>
-              </w:rPr>
-            </w:pPr>
-            <w:r>
-              <w:rPr>
-                <w:rFonts w:ascii="DejaVu Serif" w:hAnsi="DejaVu Serif"/>
-              </w:rPr>
-              <w:t>Coste de fabricación</w:t>
-            </w:r>
-          </w:p>
-        </w:tc>
-        <w:tc>
-          <w:tcPr>
-            <w:tcW w:w="4819" w:type="dxa"/>
-            <w:tcBorders>
-              <w:left w:val="single" w:sz="2" w:space="0" w:color="000000"/>
-              <w:bottom w:val="single" w:sz="2" w:space="0" w:color="000000"/>
-              <w:right w:val="single" w:sz="2" w:space="0" w:color="000000"/>
-            </w:tcBorders>
-            <w:shd w:val="clear" w:color="auto" w:fill="auto"/>
-          </w:tcPr>
-          <w:p>
-            <w:pPr>
-              <w:pStyle w:val="Contenidodelatabla"/>
-              <w:jc w:val="center"/>
-              <w:rPr>
-                <w:rFonts w:ascii="DejaVu Serif" w:hAnsi="DejaVu Serif" w:hint="eastAsia"/>
-              </w:rPr>
-            </w:pPr>
-          </w:p>
-        </w:tc>
-      </w:tr>
-      <w:tr>
-        <w:tc>
-          <w:tcPr>
-            <w:tcW w:w="4819" w:type="dxa"/>
-            <w:tcBorders>
-              <w:left w:val="single" w:sz="2" w:space="0" w:color="000000"/>
-              <w:bottom w:val="single" w:sz="2" w:space="0" w:color="000000"/>
-            </w:tcBorders>
-            <w:shd w:val="clear" w:color="auto" w:fill="auto"/>
-          </w:tcPr>
-          <w:p>
-            <w:pPr>
-              <w:pStyle w:val="Contenidodelatabla"/>
-              <w:jc w:val="center"/>
-              <w:rPr>
-                <w:rFonts w:ascii="DejaVu Serif" w:hAnsi="DejaVu Serif" w:hint="eastAsia"/>
-              </w:rPr>
-            </w:pPr>
-            <w:r>
-              <w:rPr>
-                <w:rFonts w:ascii="DejaVu Serif" w:hAnsi="DejaVu Serif"/>
-              </w:rPr>
-              <w:t>Tarifa de alquiler</w:t>
-            </w:r>
-          </w:p>
-        </w:tc>
-        <w:tc>
-          <w:tcPr>
-            <w:tcW w:w="4819" w:type="dxa"/>
-            <w:tcBorders>
-              <w:left w:val="single" w:sz="2" w:space="0" w:color="000000"/>
-              <w:bottom w:val="single" w:sz="2" w:space="0" w:color="000000"/>
-              <w:right w:val="single" w:sz="2" w:space="0" w:color="000000"/>
-            </w:tcBorders>
-            <w:shd w:val="clear" w:color="auto" w:fill="auto"/>
-          </w:tcPr>
-          <w:p>
-            <w:pPr>
-              <w:pStyle w:val="Contenidodelatabla"/>
-              <w:jc w:val="center"/>
-              <w:rPr>
-                <w:rFonts w:ascii="DejaVu Serif" w:hAnsi="DejaVu Serif" w:hint="eastAsia"/>
-              </w:rPr>
-            </w:pPr>
-          </w:p>
-        </w:tc>
-      </w:tr>
-      <w:tr>
-        <w:tc>
-          <w:tcPr>
-            <w:tcW w:w="4819" w:type="dxa"/>
-            <w:tcBorders>
-              <w:left w:val="single" w:sz="2" w:space="0" w:color="000000"/>
-              <w:bottom w:val="single" w:sz="2" w:space="0" w:color="000000"/>
-            </w:tcBorders>
-            <w:shd w:val="clear" w:color="auto" w:fill="auto"/>
-          </w:tcPr>
-          <w:p>
-            <w:pPr>
-              <w:pStyle w:val="Contenidodelatabla"/>
-              <w:jc w:val="center"/>
-              <w:rPr>
-                <w:rFonts w:ascii="DejaVu Serif" w:hAnsi="DejaVu Serif" w:hint="eastAsia"/>
-              </w:rPr>
-            </w:pPr>
-            <w:r>
-              <w:rPr>
-                <w:rFonts w:ascii="DejaVu Serif" w:hAnsi="DejaVu Serif"/>
-              </w:rPr>
-              <w:t>Localización</w:t>
-            </w:r>
-          </w:p>
-        </w:tc>
-        <w:tc>
-          <w:tcPr>
-            <w:tcW w:w="4819" w:type="dxa"/>
-            <w:tcBorders>
-              <w:left w:val="single" w:sz="2" w:space="0" w:color="000000"/>
-              <w:bottom w:val="single" w:sz="2" w:space="0" w:color="000000"/>
-              <w:right w:val="single" w:sz="2" w:space="0" w:color="000000"/>
-            </w:tcBorders>
-            <w:shd w:val="clear" w:color="auto" w:fill="auto"/>
-          </w:tcPr>
-          <w:p>
-            <w:pPr>
-              <w:pStyle w:val="Contenidodelatabla"/>
-              <w:jc w:val="center"/>
-              <w:rPr>
-                <w:rFonts w:ascii="DejaVu Serif" w:hAnsi="DejaVu Serif" w:hint="eastAsia"/>
-              </w:rPr>
-            </w:pPr>
-          </w:p>
-        </w:tc>
-      </w:tr>
-      <w:tr>
-        <w:tc>
-          <w:tcPr>
-            <w:tcW w:w="4819" w:type="dxa"/>
-            <w:tcBorders>
-              <w:left w:val="single" w:sz="2" w:space="0" w:color="000000"/>
-              <w:bottom w:val="single" w:sz="2" w:space="0" w:color="000000"/>
-            </w:tcBorders>
-            <w:shd w:val="clear" w:color="auto" w:fill="auto"/>
-          </w:tcPr>
-          <w:p>
-            <w:pPr>
-              <w:pStyle w:val="Contenidodelatabla"/>
-              <w:jc w:val="center"/>
-              <w:rPr>
-                <w:rFonts w:ascii="DejaVu Serif" w:hAnsi="DejaVu Serif" w:hint="eastAsia"/>
-              </w:rPr>
-            </w:pPr>
-            <w:r>
-              <w:rPr>
-                <w:rFonts w:ascii="DejaVu Serif" w:hAnsi="DejaVu Serif"/>
-              </w:rPr>
-              <w:t>Disponibilidad</w:t>
-            </w:r>
-          </w:p>
-        </w:tc>
-        <w:tc>
-          <w:tcPr>
-            <w:tcW w:w="4819" w:type="dxa"/>
-            <w:tcBorders>
-              <w:left w:val="single" w:sz="2" w:space="0" w:color="000000"/>
-              <w:bottom w:val="single" w:sz="2" w:space="0" w:color="000000"/>
-              <w:right w:val="single" w:sz="2" w:space="0" w:color="000000"/>
-            </w:tcBorders>
-            <w:shd w:val="clear" w:color="auto" w:fill="auto"/>
-          </w:tcPr>
-          <w:p>
-            <w:pPr>
-              <w:pStyle w:val="Contenidodelatabla"/>
-              <w:jc w:val="center"/>
-              <w:rPr>
-                <w:rFonts w:ascii="DejaVu Serif" w:hAnsi="DejaVu Serif" w:hint="eastAsia"/>
-              </w:rPr>
-            </w:pPr>
-          </w:p>
-        </w:tc>
-      </w:tr>
-      <w:tr>
-        <w:tc>
-          <w:tcPr>
-            <w:tcW w:w="4819" w:type="dxa"/>
-            <w:tcBorders>
-              <w:left w:val="single" w:sz="2" w:space="0" w:color="000000"/>
-              <w:bottom w:val="single" w:sz="2" w:space="0" w:color="000000"/>
-            </w:tcBorders>
-            <w:shd w:val="clear" w:color="auto" w:fill="auto"/>
-          </w:tcPr>
-          <w:p>
-            <w:pPr>
-              <w:pStyle w:val="Contenidodelatabla"/>
-              <w:jc w:val="center"/>
-              <w:rPr>
-                <w:rFonts w:ascii="DejaVu Serif" w:hAnsi="DejaVu Serif"/>
               </w:rPr>
             </w:pPr>
             <w:proofErr w:type="gramStart"/>

</xml_diff>